<commit_message>
typeset problem in report
</commit_message>
<xml_diff>
--- a/Tony_Report_V4.docx
+++ b/Tony_Report_V4.docx
@@ -2478,7 +2478,21 @@
         <w:rPr>
           <w:szCs w:val="24"/>
         </w:rPr>
-        <w:t>If there are no issues (invalid zip code, CC info, etc) the account will be written to the database and the user will be registered.</w:t>
+        <w:t xml:space="preserve">If there are no issues (invalid zip code, CC info, </w:t>
+      </w:r>
+      <w:proofErr w:type="spellStart"/>
+      <w:r>
+        <w:rPr>
+          <w:szCs w:val="24"/>
+        </w:rPr>
+        <w:t>etc</w:t>
+      </w:r>
+      <w:proofErr w:type="spellEnd"/>
+      <w:r>
+        <w:rPr>
+          <w:szCs w:val="24"/>
+        </w:rPr>
+        <w:t>) the account will be written to the database and the user will be registered.</w:t>
       </w:r>
     </w:p>
     <w:p>
@@ -3415,6 +3429,18 @@
     </w:p>
     <w:p>
       <w:pPr>
+        <w:pStyle w:val="ListParagraph"/>
+        <w:numPr>
+          <w:ilvl w:val="1"/>
+          <w:numId w:val="12"/>
+        </w:numPr>
+      </w:pPr>
+      <w:r>
+        <w:t>The system shall store and keep track of user information to make ordering quicker (Save address &amp; payment information)</w:t>
+      </w:r>
+    </w:p>
+    <w:p>
+      <w:pPr>
         <w:pStyle w:val="Heading1"/>
         <w:numPr>
           <w:ilvl w:val="0"/>
@@ -3424,9 +3450,6 @@
       <w:bookmarkStart w:id="11" w:name="_Toc58100190"/>
       <w:r>
         <w:lastRenderedPageBreak/>
-        <w:t>The system shall store and keep track of user information to make ordering quicker (Save address &amp; payment information)</w:t>
-      </w:r>
-      <w:r>
         <w:t>Use Case Diagram</w:t>
       </w:r>
       <w:bookmarkEnd w:id="11"/>
@@ -3612,10 +3635,10 @@
             <v:path o:extrusionok="f" gradientshapeok="t" o:connecttype="rect"/>
             <o:lock v:ext="edit" aspectratio="t"/>
           </v:shapetype>
-          <v:shape id="_x0000_i1025" type="#_x0000_t75" style="width:281.25pt;height:311.25pt" o:ole="">
+          <v:shape id="_x0000_i1025" type="#_x0000_t75" style="width:281.4pt;height:311.4pt" o:ole="">
             <v:imagedata r:id="rId23" o:title=""/>
           </v:shape>
-          <o:OLEObject Type="Embed" ProgID="Visio.Drawing.15" ShapeID="_x0000_i1025" DrawAspect="Content" ObjectID="_1668713300" r:id="rId24"/>
+          <o:OLEObject Type="Embed" ProgID="Visio.Drawing.15" ShapeID="_x0000_i1025" DrawAspect="Content" ObjectID="_1668717066" r:id="rId24"/>
         </w:object>
       </w:r>
     </w:p>
@@ -3643,10 +3666,10 @@
           <w:rFonts w:asciiTheme="minorHAnsi" w:hAnsiTheme="minorHAnsi"/>
         </w:rPr>
         <w:object w:dxaOrig="6000" w:dyaOrig="6228" w14:anchorId="4A2F8553">
-          <v:shape id="_x0000_i1026" type="#_x0000_t75" style="width:300pt;height:311.25pt" o:ole="">
+          <v:shape id="_x0000_i1026" type="#_x0000_t75" style="width:300pt;height:311.4pt" o:ole="">
             <v:imagedata r:id="rId25" o:title=""/>
           </v:shape>
-          <o:OLEObject Type="Embed" ProgID="Visio.Drawing.15" ShapeID="_x0000_i1026" DrawAspect="Content" ObjectID="_1668713301" r:id="rId26"/>
+          <o:OLEObject Type="Embed" ProgID="Visio.Drawing.15" ShapeID="_x0000_i1026" DrawAspect="Content" ObjectID="_1668717067" r:id="rId26"/>
         </w:object>
       </w:r>
     </w:p>
@@ -3688,10 +3711,10 @@
           <w:rFonts w:asciiTheme="minorHAnsi" w:hAnsiTheme="minorHAnsi"/>
         </w:rPr>
         <w:object w:dxaOrig="5628" w:dyaOrig="6228" w14:anchorId="528BA9B0">
-          <v:shape id="_x0000_i1027" type="#_x0000_t75" style="width:281.25pt;height:311.25pt" o:ole="">
+          <v:shape id="_x0000_i1027" type="#_x0000_t75" style="width:281.4pt;height:311.4pt" o:ole="">
             <v:imagedata r:id="rId27" o:title=""/>
           </v:shape>
-          <o:OLEObject Type="Embed" ProgID="Visio.Drawing.15" ShapeID="_x0000_i1027" DrawAspect="Content" ObjectID="_1668713302" r:id="rId28"/>
+          <o:OLEObject Type="Embed" ProgID="Visio.Drawing.15" ShapeID="_x0000_i1027" DrawAspect="Content" ObjectID="_1668717068" r:id="rId28"/>
         </w:object>
       </w:r>
     </w:p>
@@ -4225,10 +4248,10 @@
     <w:p>
       <w:r>
         <w:object w:dxaOrig="11124" w:dyaOrig="7068" w14:anchorId="1D13BB9F">
-          <v:shape id="_x0000_i1028" type="#_x0000_t75" style="width:468pt;height:298.5pt" o:ole="">
+          <v:shape id="_x0000_i1028" type="#_x0000_t75" style="width:468pt;height:298.8pt" o:ole="">
             <v:imagedata r:id="rId36" o:title=""/>
           </v:shape>
-          <o:OLEObject Type="Embed" ProgID="Visio.Drawing.15" ShapeID="_x0000_i1028" DrawAspect="Content" ObjectID="_1668713303" r:id="rId37"/>
+          <o:OLEObject Type="Embed" ProgID="Visio.Drawing.15" ShapeID="_x0000_i1028" DrawAspect="Content" ObjectID="_1668717069" r:id="rId37"/>
         </w:object>
       </w:r>
     </w:p>
@@ -4273,6 +4296,7 @@
                 <w:u w:val="single"/>
               </w:rPr>
             </w:pPr>
+            <w:proofErr w:type="spellStart"/>
             <w:r>
               <w:rPr>
                 <w:highlight w:val="yellow"/>
@@ -4288,6 +4312,7 @@
               </w:rPr>
               <w:t>ID</w:t>
             </w:r>
+            <w:proofErr w:type="spellEnd"/>
           </w:p>
         </w:tc>
         <w:tc>
@@ -4302,12 +4327,14 @@
             <w:hideMark/>
           </w:tcPr>
           <w:p>
+            <w:proofErr w:type="spellStart"/>
             <w:r>
               <w:t>userN</w:t>
             </w:r>
             <w:r>
               <w:t>ame</w:t>
             </w:r>
+            <w:proofErr w:type="spellEnd"/>
           </w:p>
         </w:tc>
         <w:tc>
@@ -4371,9 +4398,11 @@
             </w:tcBorders>
           </w:tcPr>
           <w:p>
+            <w:proofErr w:type="spellStart"/>
             <w:r>
               <w:t>CreditSecCode</w:t>
             </w:r>
+            <w:proofErr w:type="spellEnd"/>
           </w:p>
         </w:tc>
         <w:tc>
@@ -4403,9 +4432,11 @@
             </w:tcBorders>
           </w:tcPr>
           <w:p>
+            <w:proofErr w:type="spellStart"/>
             <w:r>
               <w:t>CreditCardNum</w:t>
             </w:r>
+            <w:proofErr w:type="spellEnd"/>
           </w:p>
         </w:tc>
         <w:tc>
@@ -4462,6 +4493,7 @@
                 <w:u w:val="single"/>
               </w:rPr>
             </w:pPr>
+            <w:proofErr w:type="spellStart"/>
             <w:r>
               <w:rPr>
                 <w:highlight w:val="yellow"/>
@@ -4469,6 +4501,7 @@
               </w:rPr>
               <w:t>ItemID</w:t>
             </w:r>
+            <w:proofErr w:type="spellEnd"/>
           </w:p>
         </w:tc>
         <w:tc>
@@ -4486,12 +4519,14 @@
             <w:tcW w:w="2338" w:type="dxa"/>
           </w:tcPr>
           <w:p>
+            <w:proofErr w:type="spellStart"/>
             <w:r>
               <w:t>ItemN</w:t>
             </w:r>
             <w:r>
               <w:t>ame</w:t>
             </w:r>
+            <w:proofErr w:type="spellEnd"/>
           </w:p>
         </w:tc>
         <w:tc>
@@ -4553,6 +4588,7 @@
                 <w:u w:val="single"/>
               </w:rPr>
             </w:pPr>
+            <w:proofErr w:type="spellStart"/>
             <w:r>
               <w:rPr>
                 <w:highlight w:val="yellow"/>
@@ -4560,6 +4596,7 @@
               </w:rPr>
               <w:t>orderID</w:t>
             </w:r>
+            <w:proofErr w:type="spellEnd"/>
           </w:p>
         </w:tc>
         <w:tc>
@@ -4580,6 +4617,7 @@
                 <w:u w:val="single"/>
               </w:rPr>
             </w:pPr>
+            <w:proofErr w:type="spellStart"/>
             <w:r>
               <w:rPr>
                 <w:highlight w:val="yellow"/>
@@ -4587,6 +4625,7 @@
               </w:rPr>
               <w:t>userID</w:t>
             </w:r>
+            <w:proofErr w:type="spellEnd"/>
           </w:p>
         </w:tc>
         <w:tc>
@@ -4606,6 +4645,7 @@
                 <w:u w:val="single"/>
               </w:rPr>
             </w:pPr>
+            <w:proofErr w:type="spellStart"/>
             <w:r>
               <w:rPr>
                 <w:highlight w:val="yellow"/>
@@ -4613,6 +4653,7 @@
               </w:rPr>
               <w:t>ItemID</w:t>
             </w:r>
+            <w:proofErr w:type="spellEnd"/>
           </w:p>
         </w:tc>
       </w:tr>

</xml_diff>